<commit_message>
parem de falar de politica seus idiotas semianalfabetos
</commit_message>
<xml_diff>
--- a/Trabalhos/Farmaco_Brasil.docx
+++ b/Trabalhos/Farmaco_Brasil.docx
@@ -70,7 +70,35 @@
           <w:bCs/>
         </w:rPr>
         <w:tab/>
-        <w:t>Farmacologia e medicina indígena no Brasil, do séc. XVI ao XIX</w:t>
+        <w:t xml:space="preserve">Farmacologia indígena no Brasil </w:t>
+      </w:r>
+      <w:r>
+        <w:rPr>
+          <w:b/>
+          <w:bCs/>
+        </w:rPr>
+        <w:t>do</w:t>
+      </w:r>
+      <w:r>
+        <w:rPr>
+          <w:b/>
+          <w:bCs/>
+        </w:rPr>
+        <w:t xml:space="preserve"> </w:t>
+      </w:r>
+      <w:r>
+        <w:rPr>
+          <w:b/>
+          <w:bCs/>
+        </w:rPr>
+        <w:t xml:space="preserve">século </w:t>
+      </w:r>
+      <w:r>
+        <w:rPr>
+          <w:b/>
+          <w:bCs/>
+        </w:rPr>
+        <w:t>XIX</w:t>
       </w:r>
     </w:p>
     <w:p>
@@ -102,18 +130,13 @@
       </w:pPr>
       <w:r>
         <w:rPr/>
-        <w:t>Introdução</w:t>
-      </w:r>
-    </w:p>
-    <w:p>
-      <w:pPr>
-        <w:pStyle w:val="Normal"/>
-        <w:bidi w:val="0"/>
-        <w:jc w:val="start"/>
-        <w:rPr>
-          <w:b/>
-          <w:bCs/>
-        </w:rPr>
+        <w:t>Contextualização</w:t>
+      </w:r>
+    </w:p>
+    <w:p>
+      <w:pPr>
+        <w:pStyle w:val="BodyText"/>
+        <w:rPr/>
       </w:pPr>
       <w:r>
         <w:rPr/>
@@ -124,13 +147,7 @@
         <w:rPr>
           <w:shd w:fill="auto" w:val="clear"/>
         </w:rPr>
-        <w:t xml:space="preserve">nização por parte dos portugueses, é um país de grande multiculturalidade e heranças de diversas origens, contando com influência cultural dos povos indígenas, dos colonizadores e dos povos africanos que foram escravizados e trazidos à força. Essa interação cultural entre os povos causou, portanto, uma </w:t>
-      </w:r>
-      <w:r>
-        <w:rPr>
-          <w:shd w:fill="auto" w:val="clear"/>
-        </w:rPr>
-        <w:t>mistura</w:t>
+        <w:t>nização por parte dos portugueses, é um país de grande multiculturalidade e heranças de diversas origens, contando com influência cultural dos povos indígenas, dos colonizadores e dos povos africanos que foram escravizados e trazidos à força. Essa interação cultural entre os povos causou, portanto, uma mistura</w:t>
       </w:r>
       <w:r>
         <w:rPr>
@@ -158,25 +175,7 @@
     </w:p>
     <w:p>
       <w:pPr>
-        <w:pStyle w:val="Normal"/>
-        <w:bidi w:val="0"/>
-        <w:jc w:val="start"/>
-        <w:rPr>
-          <w:color w:val="C9211E"/>
-        </w:rPr>
-      </w:pPr>
-      <w:r>
-        <w:rPr>
-          <w:color w:val="C9211E"/>
-        </w:rPr>
-        <w:t>continuar mais</w:t>
-      </w:r>
-    </w:p>
-    <w:p>
-      <w:pPr>
-        <w:pStyle w:val="Normal"/>
-        <w:bidi w:val="0"/>
-        <w:jc w:val="start"/>
+        <w:pStyle w:val="BodyText"/>
         <w:rPr>
           <w:b/>
           <w:bCs/>
@@ -188,129 +187,56 @@
           <w:iCs w:val="false"/>
         </w:rPr>
         <w:tab/>
-      </w:r>
-    </w:p>
-    <w:p>
-      <w:pPr>
-        <w:pStyle w:val="Normal"/>
-        <w:bidi w:val="0"/>
-        <w:jc w:val="start"/>
-        <w:rPr/>
-      </w:pPr>
-      <w:r>
-        <w:rPr>
-          <w:color w:val="C9211E"/>
-        </w:rPr>
-        <w:t>escrever primeiro sobre o historia da vida privada no brasil</w:t>
+        <w:t xml:space="preserve">Karl Martius, nascido na Alemanha no século XIX, foi um antropólogo e botânico que </w:t>
+      </w:r>
+      <w:r>
+        <w:rPr>
+          <w:b w:val="false"/>
+          <w:bCs w:val="false"/>
+          <w:i w:val="false"/>
+          <w:iCs w:val="false"/>
+        </w:rPr>
+        <w:t>tinha um interesse imenso pela flora americana e brasileira, sendo ele um dos maiores conhecedores sobre o assunto na sua época.</w:t>
+      </w:r>
+      <w:r>
+        <w:rPr>
+          <w:i w:val="false"/>
+          <w:iCs w:val="false"/>
+        </w:rPr>
+        <w:t xml:space="preserve"> Martius interessou-se pelos povos indígenas brasileiros, e veio ao Brasil estudar como viviam. Em sua obra </w:t>
+      </w:r>
+      <w:r>
+        <w:rPr>
+          <w:i/>
+          <w:iCs/>
+        </w:rPr>
+        <w:t>Natureza, doenças, medicina e remédios dos índios brasileiros (1844)</w:t>
+      </w:r>
+      <w:r>
+        <w:rPr>
+          <w:i w:val="false"/>
+          <w:iCs w:val="false"/>
+        </w:rPr>
+        <w:t>, Martius escreve, como já propõe o título, sobre as práticas culturais, alimentares e médicas (com enfoque especial sobre estas) dos povos indígenas brasileiros.</w:t>
+      </w:r>
+    </w:p>
+    <w:p>
+      <w:pPr>
+        <w:pStyle w:val="BodyText"/>
+        <w:rPr>
+          <w:b/>
+          <w:bCs/>
+        </w:rPr>
+      </w:pPr>
+      <w:r>
+        <w:rPr/>
         <w:tab/>
-      </w:r>
-    </w:p>
-    <w:p>
-      <w:pPr>
-        <w:pStyle w:val="Normal"/>
-        <w:bidi w:val="0"/>
-        <w:jc w:val="start"/>
-        <w:rPr>
-          <w:b/>
-          <w:bCs/>
-        </w:rPr>
-      </w:pPr>
-      <w:r>
-        <w:rPr>
-          <w:b/>
-          <w:bCs/>
-        </w:rPr>
-      </w:r>
-    </w:p>
-    <w:p>
-      <w:pPr>
-        <w:pStyle w:val="Normal"/>
-        <w:bidi w:val="0"/>
-        <w:jc w:val="start"/>
-        <w:rPr>
-          <w:b/>
-          <w:bCs/>
-        </w:rPr>
-      </w:pPr>
-      <w:r>
-        <w:rPr>
-          <w:i w:val="false"/>
-          <w:iCs w:val="false"/>
-        </w:rPr>
-        <w:tab/>
-        <w:t xml:space="preserve">Karl Martius, nascido na Alemanha no século XIX, </w:t>
-      </w:r>
-      <w:r>
-        <w:rPr>
-          <w:i w:val="false"/>
-          <w:iCs w:val="false"/>
-        </w:rPr>
-        <w:t>foi</w:t>
-      </w:r>
-      <w:r>
-        <w:rPr>
-          <w:i w:val="false"/>
-          <w:iCs w:val="false"/>
-        </w:rPr>
-        <w:t xml:space="preserve"> um antropólogo e etnólogo que interessou-se pelos povos indígenas brasileiros, e veio ao Brasil estudá-los. Em sua obra </w:t>
-      </w:r>
-      <w:r>
-        <w:rPr>
-          <w:i/>
-          <w:iCs/>
-        </w:rPr>
-        <w:t>Natureza, doenças, medicina e remédios dos índios brasileiros (1844)</w:t>
-      </w:r>
-      <w:r>
-        <w:rPr>
-          <w:i w:val="false"/>
-          <w:iCs w:val="false"/>
-        </w:rPr>
-        <w:t>, Martius escreve, como já propõe o título, sobre as práticas culturais, alimentares e médicas (com enfoque especial sobre estas) dos povos indígenas brasileiros.</w:t>
-      </w:r>
-    </w:p>
-    <w:p>
-      <w:pPr>
-        <w:pStyle w:val="Normal"/>
-        <w:bidi w:val="0"/>
-        <w:jc w:val="start"/>
-        <w:rPr>
-          <w:b/>
-          <w:bCs/>
-        </w:rPr>
-      </w:pPr>
-      <w:r>
-        <w:rPr>
-          <w:i w:val="false"/>
-          <w:iCs w:val="false"/>
-        </w:rPr>
-        <w:tab/>
-        <w:t>Apesar de seu paradigma de pensamento evolucionista já ter sido superado pela historiografia, seus escritos podem ainda contribuir imensamente para o estudo da História, uma vez que nos possibilitam acessar o imaginário europeu sobre os povos indígenas brasileiros, bem como nos contribuem com uma fonte histórica alheia aos portugueses a respeito dos povos nativos.</w:t>
-        <w:softHyphen/>
-      </w:r>
-    </w:p>
-    <w:p>
-      <w:pPr>
-        <w:pStyle w:val="Normal"/>
-        <w:bidi w:val="0"/>
-        <w:jc w:val="start"/>
-        <w:rPr>
-          <w:b/>
-          <w:bCs/>
-        </w:rPr>
-      </w:pPr>
-      <w:r>
-        <w:rPr>
-          <w:b/>
-          <w:bCs/>
-        </w:rPr>
-      </w:r>
-    </w:p>
-    <w:p>
-      <w:pPr>
-        <w:pStyle w:val="Normal"/>
-        <w:bidi w:val="0"/>
-        <w:jc w:val="start"/>
+        <w:t>Apesar do paradigma de pensamento de sua época já ter sido superado, seus escritos podem ainda contribuir imensamente para o estudo da História nos dias atuais, uma vez que nos possibilitam acessar o imaginário europeu sobre os povos indígenas brasileiros, bem como nos contribuem com uma fonte histórica alheia aos portugueses a respeito dos povos nativos, além de vasto conhecimento sobre os fármacos utilizados pelas populações originárias brasileiras no século XIX.</w:t>
+      </w:r>
+    </w:p>
+    <w:p>
+      <w:pPr>
+        <w:pStyle w:val="BodyText"/>
         <w:rPr>
           <w:b/>
           <w:bCs/>
@@ -335,6 +261,299 @@
       </w:pPr>
       <w:r>
         <w:rPr/>
+        <w:t>Sífilis</w:t>
+      </w:r>
+    </w:p>
+    <w:p>
+      <w:pPr>
+        <w:pStyle w:val="BodyText"/>
+        <w:rPr>
+          <w:b/>
+          <w:bCs/>
+        </w:rPr>
+      </w:pPr>
+      <w:r>
+        <w:rPr>
+          <w:b/>
+          <w:bCs/>
+        </w:rPr>
+        <w:tab/>
+      </w:r>
+      <w:r>
+        <w:rPr>
+          <w:b w:val="false"/>
+          <w:bCs w:val="false"/>
+        </w:rPr>
+        <w:t>Karl comenta em sua obra que, por volta deste período do século XIX, a sífilis era uma doença que estava acometendo profundamente as comunidades indígenas, espalhando-se até os mais longínquos confins das terras americanas.</w:t>
+      </w:r>
+    </w:p>
+    <w:p>
+      <w:pPr>
+        <w:pStyle w:val="BodyText"/>
+        <w:rPr>
+          <w:b/>
+          <w:bCs/>
+        </w:rPr>
+      </w:pPr>
+      <w:r>
+        <w:rPr>
+          <w:b w:val="false"/>
+          <w:bCs w:val="false"/>
+        </w:rPr>
+        <w:tab/>
+        <w:t>Os médicos portugueses acreditavam que, por causa dos humores, deveria-se esperar de cinco a seis meses antes de tratá-la; durante esse tempo de preparo, eram prescritos banhos quentes, consumo de carne fresca, grande cuidado com o frio à noite e proibição total de quaisquer tipos de peixe. Após o término do prazo, eram prescritas ao doente ervas para serem esfregadas sobre as úlceras, como a caaroba e a salsaparrilha, que tinham o objetivo de secar e purificar os ferimentos.</w:t>
+      </w:r>
+    </w:p>
+    <w:p>
+      <w:pPr>
+        <w:pStyle w:val="BodyText"/>
+        <w:rPr>
+          <w:b/>
+          <w:bCs/>
+        </w:rPr>
+      </w:pPr>
+      <w:r>
+        <w:rPr>
+          <w:b w:val="false"/>
+          <w:bCs w:val="false"/>
+        </w:rPr>
+        <w:tab/>
+        <w:t>Segundo é relatado, esse é um método semelhante ao usado pelos povos brasileiros, secando as úlceras que não desaparecem sozinhas, tomando banhos com o cozimento das folhas de caaroba, e mastigando as folhas em jejum.</w:t>
+      </w:r>
+    </w:p>
+    <w:p>
+      <w:pPr>
+        <w:pStyle w:val="BodyText"/>
+        <w:rPr>
+          <w:b/>
+          <w:bCs/>
+        </w:rPr>
+      </w:pPr>
+      <w:r>
+        <w:rPr>
+          <w:b/>
+          <w:bCs/>
+        </w:rPr>
+        <w:tab/>
+      </w:r>
+      <w:r>
+        <w:rPr>
+          <w:b w:val="false"/>
+          <w:bCs w:val="false"/>
+        </w:rPr>
+        <w:t>Visto que os métodos de tratamento são semelhantes, fazendo uso da caaroba, planta nativa do Brasil, pode-se questionar que esse conhecimento botânico talvez tenha chegado aos europeus por meio de um contato dos jesuítas com os indígenas, de forma semelhante a como aponta Calainho.</w:t>
+      </w:r>
+    </w:p>
+    <w:p>
+      <w:pPr>
+        <w:pStyle w:val="Heading4"/>
+        <w:numPr>
+          <w:ilvl w:val="3"/>
+          <w:numId w:val="1"/>
+        </w:numPr>
+        <w:ind w:hanging="0" w:start="0"/>
+        <w:rPr/>
+      </w:pPr>
+      <w:r>
+        <w:rPr/>
+        <w:t>Medicamentos do reino vegetal</w:t>
+      </w:r>
+    </w:p>
+    <w:p>
+      <w:pPr>
+        <w:pStyle w:val="BodyText"/>
+        <w:rPr/>
+      </w:pPr>
+      <w:r>
+        <w:rPr/>
+        <w:tab/>
+        <w:t xml:space="preserve">É comentado por Karl que os medicamentos vegetais eram colhidos frescos pelo pajé, e consumidos como infusão ou, de maneira externa, por meio de lavagens. Comenta-se que tais medicamentos utilizados eram de grande eficácia, sendo, em vezes, superiores às composições químicas portuguesas. </w:t>
+      </w:r>
+      <w:r>
+        <w:rPr/>
+        <w:t>São utilizadas geralmente frescas, pois não havia necessidade de conservá-las devido à abundância de plantas medicinais.</w:t>
+      </w:r>
+      <w:r>
+        <w:rPr/>
+        <w:t xml:space="preserve"> Segue, adiante, uma lista d</w:t>
+      </w:r>
+      <w:r>
+        <w:rPr/>
+        <w:t>e algumas</w:t>
+      </w:r>
+      <w:r>
+        <w:rPr/>
+        <w:t xml:space="preserve"> plantas citadas por Karl e seus efeitos:</w:t>
+      </w:r>
+    </w:p>
+    <w:p>
+      <w:pPr>
+        <w:pStyle w:val="BodyText"/>
+        <w:rPr>
+          <w:i/>
+          <w:i/>
+          <w:iCs/>
+        </w:rPr>
+      </w:pPr>
+      <w:r>
+        <w:rPr>
+          <w:i/>
+          <w:iCs/>
+        </w:rPr>
+        <w:t>Julocro phagedenicus</w:t>
+      </w:r>
+      <w:r>
+        <w:rPr>
+          <w:i w:val="false"/>
+          <w:iCs w:val="false"/>
+        </w:rPr>
+        <w:t>: planta com capacidades de cicatrização, sendo capazes de tratar úlceras de um homem negro que era considerado inválido, a quem nenhum outro remédio funcionou.</w:t>
+      </w:r>
+    </w:p>
+    <w:p>
+      <w:pPr>
+        <w:pStyle w:val="BodyText"/>
+        <w:rPr>
+          <w:i/>
+          <w:i/>
+          <w:iCs/>
+        </w:rPr>
+      </w:pPr>
+      <w:r>
+        <w:rPr>
+          <w:i/>
+          <w:iCs/>
+        </w:rPr>
+        <w:t>Euphorbia cotinifolia</w:t>
+      </w:r>
+      <w:r>
+        <w:rPr>
+          <w:i w:val="false"/>
+          <w:iCs w:val="false"/>
+        </w:rPr>
+        <w:t xml:space="preserve">: planta capaz de tratar condilomas, uma infecção sexualmente transmissível (IST) </w:t>
+      </w:r>
+      <w:r>
+        <w:rPr>
+          <w:i w:val="false"/>
+          <w:iCs w:val="false"/>
+        </w:rPr>
+        <w:t>que causa o surgimento de lesões na pele.</w:t>
+      </w:r>
+    </w:p>
+    <w:p>
+      <w:pPr>
+        <w:pStyle w:val="BodyText"/>
+        <w:rPr>
+          <w:i/>
+          <w:i/>
+          <w:iCs/>
+        </w:rPr>
+      </w:pPr>
+      <w:r>
+        <w:rPr>
+          <w:i/>
+          <w:iCs/>
+        </w:rPr>
+        <w:t xml:space="preserve">Canna glauca </w:t>
+      </w:r>
+      <w:r>
+        <w:rPr>
+          <w:i w:val="false"/>
+          <w:iCs w:val="false"/>
+        </w:rPr>
+        <w:t xml:space="preserve">e </w:t>
+      </w:r>
+      <w:r>
+        <w:rPr>
+          <w:i/>
+          <w:iCs/>
+        </w:rPr>
+        <w:t>Alpina pacoseroca</w:t>
+      </w:r>
+      <w:r>
+        <w:rPr>
+          <w:i w:val="false"/>
+          <w:iCs w:val="false"/>
+        </w:rPr>
+        <w:t>: possuem raízes que são utilizadas para o tratamento de machucados frescos, usadas na limpeza e na cura das feridas.</w:t>
+      </w:r>
+    </w:p>
+    <w:p>
+      <w:pPr>
+        <w:pStyle w:val="BodyText"/>
+        <w:rPr/>
+      </w:pPr>
+      <w:r>
+        <w:rPr>
+          <w:i/>
+          <w:iCs/>
+        </w:rPr>
+        <w:t>Piper nodosum</w:t>
+      </w:r>
+      <w:r>
+        <w:rPr>
+          <w:i w:val="false"/>
+          <w:iCs w:val="false"/>
+        </w:rPr>
+        <w:t>: utilizada como analgésico no combate à dor de dente, quando mastigada fresca.</w:t>
+      </w:r>
+    </w:p>
+    <w:p>
+      <w:pPr>
+        <w:pStyle w:val="BodyText"/>
+        <w:rPr/>
+      </w:pPr>
+      <w:r>
+        <w:rPr>
+          <w:i/>
+          <w:iCs/>
+        </w:rPr>
+        <w:t>Strychnos gujanensis</w:t>
+      </w:r>
+      <w:r>
+        <w:rPr>
+          <w:i w:val="false"/>
+          <w:iCs w:val="false"/>
+        </w:rPr>
+        <w:t xml:space="preserve">: casca da qual é extraída a substância venenosa que são utilizadas nas flechas indígenas. É um dos poucos medicamentos que são armazenados para um uso posterior. </w:t>
+      </w:r>
+    </w:p>
+    <w:p>
+      <w:pPr>
+        <w:pStyle w:val="BodyText"/>
+        <w:rPr/>
+      </w:pPr>
+      <w:r>
+        <w:rPr>
+          <w:i w:val="false"/>
+          <w:iCs w:val="false"/>
+        </w:rPr>
+        <w:tab/>
+        <w:t>As plantas utilizadas não se resumem a somente estas, porém; são catalogadas mais de 100 plantas que foram, e ainda são, utilizadas pelos brasileiros originários. Algumas estimativas do século XIX chegam à 470 medicinas, mas nem todas nativas. Muitas plantas foram importadas da África da Europa no período colonial e passaram a ser utilizadas pelos povos que aqui viviam.</w:t>
+      </w:r>
+    </w:p>
+    <w:p>
+      <w:pPr>
+        <w:pStyle w:val="BodyText"/>
+        <w:rPr/>
+      </w:pPr>
+      <w:r>
+        <w:rPr/>
+      </w:r>
+    </w:p>
+    <w:p>
+      <w:pPr>
+        <w:pStyle w:val="Heading4"/>
+        <w:numPr>
+          <w:ilvl w:val="3"/>
+          <w:numId w:val="1"/>
+        </w:numPr>
+        <w:ind w:hanging="0" w:start="0"/>
+        <w:rPr/>
+      </w:pPr>
+      <w:r>
+        <w:rPr/>
         <w:t>Referências bibliográficas</w:t>
       </w:r>
     </w:p>
@@ -344,45 +563,15 @@
         <w:bidi w:val="0"/>
         <w:jc w:val="start"/>
         <w:rPr>
-          <w:b/>
-          <w:bCs/>
-        </w:rPr>
-      </w:pPr>
-      <w:r>
-        <w:rPr>
-          <w:b w:val="false"/>
-          <w:bCs w:val="false"/>
-        </w:rPr>
-        <w:t xml:space="preserve">NOVAIS, Fernando </w:t>
-      </w:r>
-      <w:r>
-        <w:rPr>
-          <w:b w:val="false"/>
-          <w:bCs w:val="false"/>
-          <w:i/>
-        </w:rPr>
-        <w:t>et al</w:t>
-      </w:r>
-      <w:r>
-        <w:rPr>
-          <w:b w:val="false"/>
-          <w:bCs w:val="false"/>
-        </w:rPr>
-        <w:t xml:space="preserve">. </w:t>
-      </w:r>
-      <w:r>
-        <w:rPr>
-          <w:b/>
-          <w:bCs w:val="false"/>
-        </w:rPr>
-        <w:t>História da vida privada no Brasil</w:t>
-      </w:r>
-      <w:r>
-        <w:rPr>
-          <w:b w:val="false"/>
-          <w:bCs w:val="false"/>
-        </w:rPr>
-        <w:t>: cotidiano e vida privada na América Portuguesa, v. 1, 3 ed. São Paulo: Editora Schwarcz, 1997.</w:t>
+          <w:b w:val="false"/>
+          <w:bCs w:val="false"/>
+        </w:rPr>
+      </w:pPr>
+      <w:r>
+        <w:rPr>
+          <w:b w:val="false"/>
+          <w:bCs w:val="false"/>
+        </w:rPr>
       </w:r>
     </w:p>
     <w:p>
@@ -391,15 +580,30 @@
         <w:bidi w:val="0"/>
         <w:jc w:val="start"/>
         <w:rPr>
-          <w:b/>
-          <w:bCs/>
-        </w:rPr>
-      </w:pPr>
-      <w:r>
-        <w:rPr>
-          <w:b/>
-          <w:bCs/>
-        </w:rPr>
+          <w:b w:val="false"/>
+          <w:bCs w:val="false"/>
+        </w:rPr>
+      </w:pPr>
+      <w:r>
+        <w:rPr>
+          <w:b w:val="false"/>
+          <w:bCs w:val="false"/>
+        </w:rPr>
+        <w:t xml:space="preserve">MARTIUS, Karl. </w:t>
+      </w:r>
+      <w:r>
+        <w:rPr>
+          <w:b/>
+          <w:bCs/>
+        </w:rPr>
+        <w:t>Natureza, doenças, medicina e remédios dos índios brasileiros (1844)</w:t>
+      </w:r>
+      <w:r>
+        <w:rPr>
+          <w:b w:val="false"/>
+          <w:bCs w:val="false"/>
+        </w:rPr>
+        <w:t>, 2 ed. São Paulo: Companhia Editorial Nacional, 1979.</w:t>
       </w:r>
     </w:p>
     <w:p>
@@ -408,30 +612,15 @@
         <w:bidi w:val="0"/>
         <w:jc w:val="start"/>
         <w:rPr>
-          <w:b w:val="false"/>
-          <w:bCs w:val="false"/>
-        </w:rPr>
-      </w:pPr>
-      <w:r>
-        <w:rPr>
-          <w:b w:val="false"/>
-          <w:bCs w:val="false"/>
-        </w:rPr>
-        <w:t xml:space="preserve">MARTIUS, Karl. </w:t>
-      </w:r>
-      <w:r>
-        <w:rPr>
-          <w:b/>
-          <w:bCs/>
-        </w:rPr>
-        <w:t>Natureza, doenças, medicina e remédios dos índios brasileiros (1844)</w:t>
-      </w:r>
-      <w:r>
-        <w:rPr>
-          <w:b w:val="false"/>
-          <w:bCs w:val="false"/>
-        </w:rPr>
-        <w:t>, 2 ed. São Paulo: Companhia Editorial Nacional, 1979.</w:t>
+          <w:b/>
+          <w:bCs/>
+        </w:rPr>
+      </w:pPr>
+      <w:r>
+        <w:rPr>
+          <w:b/>
+          <w:bCs/>
+        </w:rPr>
       </w:r>
     </w:p>
     <w:p>
@@ -440,15 +629,42 @@
         <w:bidi w:val="0"/>
         <w:jc w:val="start"/>
         <w:rPr>
-          <w:b/>
-          <w:bCs/>
-        </w:rPr>
-      </w:pPr>
-      <w:r>
-        <w:rPr>
-          <w:b/>
-          <w:bCs/>
-        </w:rPr>
+          <w:strike w:val="false"/>
+          <w:dstrike w:val="false"/>
+        </w:rPr>
+      </w:pPr>
+      <w:r>
+        <w:rPr>
+          <w:b w:val="false"/>
+          <w:bCs w:val="false"/>
+          <w:i w:val="false"/>
+          <w:iCs w:val="false"/>
+          <w:strike w:val="false"/>
+          <w:dstrike w:val="false"/>
+        </w:rPr>
+        <w:t xml:space="preserve">CALAINHO, D. Jesuítas e medicina no Brasil colonial. </w:t>
+      </w:r>
+      <w:r>
+        <w:rPr>
+          <w:b/>
+          <w:bCs/>
+          <w:i w:val="false"/>
+          <w:iCs w:val="false"/>
+          <w:strike w:val="false"/>
+          <w:dstrike w:val="false"/>
+        </w:rPr>
+        <w:t>Tempo</w:t>
+      </w:r>
+      <w:r>
+        <w:rPr>
+          <w:b w:val="false"/>
+          <w:bCs w:val="false"/>
+          <w:i w:val="false"/>
+          <w:iCs w:val="false"/>
+          <w:strike w:val="false"/>
+          <w:dstrike w:val="false"/>
+        </w:rPr>
+        <w:t>, Rio de Janeiro, nº 19, p. 61-75. Disponível em: https://doi.org/10.1590/S1413-77042005000200005. Acesso em: 16 set 2025.</w:t>
       </w:r>
     </w:p>
     <w:p>
@@ -463,46 +679,9 @@
       </w:pPr>
       <w:r>
         <w:rPr>
-          <w:b w:val="false"/>
-          <w:bCs w:val="false"/>
-          <w:i w:val="false"/>
-          <w:iCs w:val="false"/>
-        </w:rPr>
-        <w:t xml:space="preserve">CALAINHO, D. Jesuítas e medicina no Brasil colonial. </w:t>
-      </w:r>
-      <w:r>
-        <w:rPr>
-          <w:b/>
-          <w:bCs/>
-          <w:i w:val="false"/>
-          <w:iCs w:val="false"/>
-        </w:rPr>
-        <w:t>Tempo</w:t>
-      </w:r>
-      <w:r>
-        <w:rPr>
-          <w:b w:val="false"/>
-          <w:bCs w:val="false"/>
-          <w:i w:val="false"/>
-          <w:iCs w:val="false"/>
-        </w:rPr>
-        <w:t>, Rio de Janeiro, nº 19, p. 61-75. Disponível em: https://doi.org/10.1590/S1413-77042005000200005. Acesso em: 16 set 2025.</w:t>
-      </w:r>
-      <w:r>
-        <w:br w:type="page"/>
-      </w:r>
-    </w:p>
-    <w:p>
-      <w:pPr>
-        <w:pStyle w:val="Normal"/>
-        <w:bidi w:val="0"/>
-        <w:spacing w:before="0" w:after="0"/>
-        <w:jc w:val="start"/>
-        <w:rPr/>
-      </w:pPr>
-      <w:r>
-        <w:rPr/>
-        <w:t>rabiscos</w:t>
+          <w:b/>
+          <w:bCs/>
+        </w:rPr>
       </w:r>
     </w:p>
     <w:p>
@@ -510,45 +689,65 @@
         <w:pStyle w:val="Normal"/>
         <w:bidi w:val="0"/>
         <w:jc w:val="start"/>
-        <w:rPr/>
-      </w:pPr>
-      <w:r>
-        <w:rPr/>
-      </w:r>
-    </w:p>
-    <w:p>
-      <w:pPr>
-        <w:pStyle w:val="Normal"/>
-        <w:bidi w:val="0"/>
-        <w:jc w:val="start"/>
-        <w:rPr/>
-      </w:pPr>
-      <w:r>
-        <w:rPr/>
-        <w:t>vida privada 214 português em blackletter!</w:t>
-      </w:r>
-    </w:p>
-    <w:p>
-      <w:pPr>
-        <w:pStyle w:val="Normal"/>
-        <w:bidi w:val="0"/>
-        <w:jc w:val="start"/>
-        <w:rPr/>
-      </w:pPr>
-      <w:r>
-        <w:rPr/>
-        <w:t>332 fe lei rei</w:t>
-      </w:r>
-    </w:p>
-    <w:p>
-      <w:pPr>
-        <w:pStyle w:val="Normal"/>
-        <w:bidi w:val="0"/>
-        <w:jc w:val="start"/>
-        <w:rPr/>
-      </w:pPr>
-      <w:r>
-        <w:rPr/>
+        <w:rPr>
+          <w:strike w:val="false"/>
+          <w:dstrike w:val="false"/>
+        </w:rPr>
+      </w:pPr>
+      <w:r>
+        <w:rPr>
+          <w:b w:val="false"/>
+          <w:bCs w:val="false"/>
+          <w:i w:val="false"/>
+          <w:iCs w:val="false"/>
+          <w:strike w:val="false"/>
+          <w:dstrike w:val="false"/>
+        </w:rPr>
+        <w:t xml:space="preserve">NOVAIS, Fernando </w:t>
+      </w:r>
+      <w:r>
+        <w:rPr>
+          <w:b w:val="false"/>
+          <w:bCs w:val="false"/>
+          <w:i/>
+          <w:iCs w:val="false"/>
+          <w:strike w:val="false"/>
+          <w:dstrike w:val="false"/>
+        </w:rPr>
+        <w:t>et al</w:t>
+      </w:r>
+      <w:r>
+        <w:rPr>
+          <w:b w:val="false"/>
+          <w:bCs w:val="false"/>
+          <w:i w:val="false"/>
+          <w:iCs w:val="false"/>
+          <w:strike w:val="false"/>
+          <w:dstrike w:val="false"/>
+        </w:rPr>
+        <w:t xml:space="preserve">. </w:t>
+      </w:r>
+      <w:r>
+        <w:rPr>
+          <w:b/>
+          <w:bCs w:val="false"/>
+          <w:i w:val="false"/>
+          <w:iCs w:val="false"/>
+          <w:strike w:val="false"/>
+          <w:dstrike w:val="false"/>
+        </w:rPr>
+        <w:t>História da vida privada no Brasil</w:t>
+      </w:r>
+      <w:r>
+        <w:rPr>
+          <w:b w:val="false"/>
+          <w:bCs w:val="false"/>
+          <w:i w:val="false"/>
+          <w:iCs w:val="false"/>
+          <w:strike w:val="false"/>
+          <w:dstrike w:val="false"/>
+        </w:rPr>
+        <w:t>: cotidiano e vida privada na América Portuguesa, v. 1, 3 ed. São Paulo: Editora Schwarcz, 1997.</w:t>
       </w:r>
     </w:p>
     <w:sectPr>

</xml_diff>